<commit_message>
Ajustes de link y creacion ventas consolidado
</commit_message>
<xml_diff>
--- a/Manual de Usuario - DATA CLEANING.docx
+++ b/Manual de Usuario - DATA CLEANING.docx
@@ -156,7 +156,6 @@
           <w:b/>
           <w:noProof/>
           <w:sz w:val="56"/>
-          <w:lang w:val="es-US" w:eastAsia="es-US"/>
         </w:rPr>
         <w:drawing>
           <wp:inline distT="0" distB="0" distL="0" distR="0" wp14:anchorId="743531C8" wp14:editId="37C3CD94">
@@ -1590,14 +1589,12 @@
       </w:r>
     </w:p>
     <w:p>
-      <w:hyperlink r:id="rId10" w:history="1">
-        <w:r>
-          <w:rPr>
-            <w:rStyle w:val="Hipervnculo"/>
-          </w:rPr>
-          <w:t>https://www.sugarpostventa.com/index.php</w:t>
-        </w:r>
-      </w:hyperlink>
+      <w:r>
+        <w:t>https://www.oportunidadescrm</w:t>
+      </w:r>
+      <w:r>
+        <w:t>.com</w:t>
+      </w:r>
     </w:p>
     <w:p>
       <w:pPr>
@@ -1610,8 +1607,6 @@
           <w:rFonts w:ascii="Arial" w:hAnsi="Arial" w:cs="Arial"/>
         </w:rPr>
       </w:pPr>
-      <w:bookmarkStart w:id="1" w:name="_GoBack"/>
-      <w:bookmarkEnd w:id="1"/>
     </w:p>
     <w:p>
       <w:pPr>
@@ -1672,7 +1667,6 @@
         <w:rPr>
           <w:rFonts w:ascii="Arial" w:hAnsi="Arial" w:cs="Arial"/>
           <w:noProof/>
-          <w:lang w:val="es-US" w:eastAsia="es-US"/>
         </w:rPr>
         <w:drawing>
           <wp:inline distT="0" distB="0" distL="0" distR="0" wp14:anchorId="5C246CB8" wp14:editId="7C6BB3C5">
@@ -1692,7 +1686,7 @@
                     </pic:cNvPicPr>
                   </pic:nvPicPr>
                   <pic:blipFill>
-                    <a:blip r:embed="rId11">
+                    <a:blip r:embed="rId10">
                       <a:extLst>
                         <a:ext uri="{28A0092B-C50C-407E-A947-70E740481C1C}">
                           <a14:useLocalDpi xmlns:a14="http://schemas.microsoft.com/office/drawing/2010/main" val="0"/>
@@ -1785,11 +1779,11 @@
       <w:pPr>
         <w:pStyle w:val="Ttulo2"/>
       </w:pPr>
-      <w:bookmarkStart w:id="2" w:name="_Toc354631627"/>
+      <w:bookmarkStart w:id="1" w:name="_Toc354631627"/>
       <w:r>
         <w:t>Inicio</w:t>
       </w:r>
-      <w:bookmarkEnd w:id="2"/>
+      <w:bookmarkEnd w:id="1"/>
     </w:p>
     <w:p/>
     <w:p>
@@ -1816,7 +1810,6 @@
       <w:r>
         <w:rPr>
           <w:noProof/>
-          <w:lang w:val="es-US" w:eastAsia="es-US"/>
         </w:rPr>
         <w:drawing>
           <wp:inline distT="0" distB="0" distL="0" distR="0" wp14:anchorId="4ADC801B" wp14:editId="082B693F">
@@ -1836,7 +1829,7 @@
                     </pic:cNvPicPr>
                   </pic:nvPicPr>
                   <pic:blipFill>
-                    <a:blip r:embed="rId12">
+                    <a:blip r:embed="rId11">
                       <a:extLst>
                         <a:ext uri="{28A0092B-C50C-407E-A947-70E740481C1C}">
                           <a14:useLocalDpi xmlns:a14="http://schemas.microsoft.com/office/drawing/2010/main" val="0"/>
@@ -1966,11 +1959,11 @@
       <w:pPr>
         <w:pStyle w:val="Ttulo1"/>
       </w:pPr>
-      <w:bookmarkStart w:id="3" w:name="_Toc354631628"/>
+      <w:bookmarkStart w:id="2" w:name="_Toc354631628"/>
       <w:r>
         <w:t>Archivos Retenciones</w:t>
       </w:r>
-      <w:bookmarkEnd w:id="3"/>
+      <w:bookmarkEnd w:id="2"/>
     </w:p>
     <w:p/>
     <w:p>
@@ -1982,7 +1975,6 @@
       <w:r>
         <w:rPr>
           <w:noProof/>
-          <w:lang w:val="es-US" w:eastAsia="es-US"/>
         </w:rPr>
         <w:drawing>
           <wp:inline distT="0" distB="0" distL="0" distR="0" wp14:anchorId="04715CC6" wp14:editId="0C00C4F7">
@@ -2002,7 +1994,7 @@
                     </pic:cNvPicPr>
                   </pic:nvPicPr>
                   <pic:blipFill>
-                    <a:blip r:embed="rId13">
+                    <a:blip r:embed="rId12">
                       <a:extLst>
                         <a:ext uri="{28A0092B-C50C-407E-A947-70E740481C1C}">
                           <a14:useLocalDpi xmlns:a14="http://schemas.microsoft.com/office/drawing/2010/main" val="0"/>
@@ -2044,13 +2036,18 @@
     </w:p>
     <w:p>
       <w:r>
+        <w:t>El formato en el cual se debe subir el archivo está especificado en el Anexo 1 de este documento.</w:t>
+      </w:r>
+    </w:p>
+    <w:p>
+      <w:r>
         <w:rPr>
           <w:noProof/>
-          <w:lang w:val="es-US" w:eastAsia="es-US"/>
-        </w:rPr>
+        </w:rPr>
+        <w:lastRenderedPageBreak/>
         <w:drawing>
           <wp:inline distT="0" distB="0" distL="0" distR="0" wp14:anchorId="1490F194" wp14:editId="179076F0">
-            <wp:extent cx="4133850" cy="2263112"/>
+            <wp:extent cx="5514975" cy="2263112"/>
             <wp:effectExtent l="0" t="0" r="0" b="4445"/>
             <wp:docPr id="6" name="Imagen 6" descr="C:\Users\Juan Carlos\Desktop\Trabajo\capturas para manual data cleaning\crearimportacion.PNG"/>
             <wp:cNvGraphicFramePr>
@@ -2061,6 +2058,77 @@
                 <pic:pic xmlns:pic="http://schemas.openxmlformats.org/drawingml/2006/picture">
                   <pic:nvPicPr>
                     <pic:cNvPr id="0" name="Picture 2" descr="C:\Users\Juan Carlos\Desktop\Trabajo\capturas para manual data cleaning\crearimportacion.PNG"/>
+                    <pic:cNvPicPr>
+                      <a:picLocks noChangeAspect="1" noChangeArrowheads="1"/>
+                    </pic:cNvPicPr>
+                  </pic:nvPicPr>
+                  <pic:blipFill>
+                    <a:blip r:embed="rId13">
+                      <a:extLst>
+                        <a:ext uri="{28A0092B-C50C-407E-A947-70E740481C1C}">
+                          <a14:useLocalDpi xmlns:a14="http://schemas.microsoft.com/office/drawing/2010/main" val="0"/>
+                        </a:ext>
+                      </a:extLst>
+                    </a:blip>
+                    <a:srcRect/>
+                    <a:stretch>
+                      <a:fillRect/>
+                    </a:stretch>
+                  </pic:blipFill>
+                  <pic:spPr bwMode="auto">
+                    <a:xfrm>
+                      <a:off x="0" y="0"/>
+                      <a:ext cx="5517383" cy="2264100"/>
+                    </a:xfrm>
+                    <a:prstGeom prst="rect">
+                      <a:avLst/>
+                    </a:prstGeom>
+                    <a:noFill/>
+                    <a:ln>
+                      <a:noFill/>
+                    </a:ln>
+                  </pic:spPr>
+                </pic:pic>
+              </a:graphicData>
+            </a:graphic>
+          </wp:inline>
+        </w:drawing>
+      </w:r>
+      <w:r>
+        <w:t xml:space="preserve"> </w:t>
+      </w:r>
+    </w:p>
+    <w:p>
+      <w:r>
+        <w:t xml:space="preserve">Luego de la validación </w:t>
+      </w:r>
+      <w:proofErr w:type="spellStart"/>
+      <w:r>
+        <w:t>Ud</w:t>
+      </w:r>
+      <w:proofErr w:type="spellEnd"/>
+      <w:r>
+        <w:t xml:space="preserve"> deberá corregir los errores, para hacer este proceso debemos descargarnos el archivo haciendo clic en “Archivo Todo”, como se muestra en el gráfico, luego de esto damos clic en el link “Cancelar”.</w:t>
+      </w:r>
+    </w:p>
+    <w:p>
+      <w:r>
+        <w:rPr>
+          <w:noProof/>
+        </w:rPr>
+        <w:drawing>
+          <wp:inline distT="0" distB="0" distL="0" distR="0">
+            <wp:extent cx="5610225" cy="3048000"/>
+            <wp:effectExtent l="0" t="0" r="9525" b="0"/>
+            <wp:docPr id="2" name="Imagen 2"/>
+            <wp:cNvGraphicFramePr>
+              <a:graphicFrameLocks xmlns:a="http://schemas.openxmlformats.org/drawingml/2006/main" noChangeAspect="1"/>
+            </wp:cNvGraphicFramePr>
+            <a:graphic xmlns:a="http://schemas.openxmlformats.org/drawingml/2006/main">
+              <a:graphicData uri="http://schemas.openxmlformats.org/drawingml/2006/picture">
+                <pic:pic xmlns:pic="http://schemas.openxmlformats.org/drawingml/2006/picture">
+                  <pic:nvPicPr>
+                    <pic:cNvPr id="0" name="Picture 1"/>
                     <pic:cNvPicPr>
                       <a:picLocks noChangeAspect="1" noChangeArrowheads="1"/>
                     </pic:cNvPicPr>
@@ -2081,7 +2149,7 @@
                   <pic:spPr bwMode="auto">
                     <a:xfrm>
                       <a:off x="0" y="0"/>
-                      <a:ext cx="4135655" cy="2264100"/>
+                      <a:ext cx="5610225" cy="3048000"/>
                     </a:xfrm>
                     <a:prstGeom prst="rect">
                       <a:avLst/>
@@ -2097,44 +2165,36 @@
           </wp:inline>
         </w:drawing>
       </w:r>
-      <w:r>
-        <w:t xml:space="preserve"> </w:t>
-      </w:r>
-    </w:p>
-    <w:p/>
-    <w:p>
-      <w:pPr>
-        <w:pStyle w:val="Ttulo1"/>
-      </w:pPr>
-      <w:bookmarkStart w:id="4" w:name="_Toc354631629"/>
-      <w:r>
-        <w:t>Ventas</w:t>
-      </w:r>
-      <w:bookmarkEnd w:id="4"/>
-    </w:p>
-    <w:p/>
-    <w:p>
-      <w:r>
-        <w:t>Lista los archivos de ventas por estado, concesionario, matriz, fecha de creación y usuarios. En esta ventana tendremos también un filtro que nos ayudara a encontrar rápidamente los datos, al igual que podemos crea</w:t>
-      </w:r>
-      <w:r>
-        <w:t>r los mismos archivos de ventas, permite subir el consolidado y el detalle de ventas mensual.</w:t>
-      </w:r>
-    </w:p>
-    <w:p>
-      <w:pPr>
-        <w:jc w:val="center"/>
-      </w:pPr>
+    </w:p>
+    <w:p>
+      <w:r>
+        <w:t>Sobre el archivo descargado, corrija los errores  que el sistema le describe y guárdelo en formato “</w:t>
+      </w:r>
+      <w:proofErr w:type="spellStart"/>
+      <w:r>
+        <w:t>xls</w:t>
+      </w:r>
+      <w:proofErr w:type="spellEnd"/>
+      <w:r>
+        <w:t>”, Excel 2003, y volver a repetir la importación.</w:t>
+      </w:r>
+    </w:p>
+    <w:p>
+      <w:r>
+        <w:t>Cuando la importación este a un 100% favor dar clic en el botón como  se muestra en la figura, este es el último paso del proceso.</w:t>
+      </w:r>
+    </w:p>
+    <w:p>
       <w:r>
         <w:rPr>
           <w:noProof/>
-          <w:lang w:val="es-US" w:eastAsia="es-US"/>
-        </w:rPr>
+        </w:rPr>
+        <w:lastRenderedPageBreak/>
         <w:drawing>
-          <wp:inline distT="0" distB="0" distL="0" distR="0" wp14:anchorId="1FCD897F">
-            <wp:extent cx="4974590" cy="1993265"/>
-            <wp:effectExtent l="0" t="0" r="0" b="6985"/>
-            <wp:docPr id="22" name="Imagen 22"/>
+          <wp:inline distT="0" distB="0" distL="0" distR="0">
+            <wp:extent cx="5610225" cy="3419475"/>
+            <wp:effectExtent l="0" t="0" r="9525" b="9525"/>
+            <wp:docPr id="14" name="Imagen 14"/>
             <wp:cNvGraphicFramePr>
               <a:graphicFrameLocks xmlns:a="http://schemas.openxmlformats.org/drawingml/2006/main" noChangeAspect="1"/>
             </wp:cNvGraphicFramePr>
@@ -2163,6 +2223,100 @@
                   <pic:spPr bwMode="auto">
                     <a:xfrm>
                       <a:off x="0" y="0"/>
+                      <a:ext cx="5610225" cy="3419475"/>
+                    </a:xfrm>
+                    <a:prstGeom prst="rect">
+                      <a:avLst/>
+                    </a:prstGeom>
+                    <a:noFill/>
+                    <a:ln>
+                      <a:noFill/>
+                    </a:ln>
+                  </pic:spPr>
+                </pic:pic>
+              </a:graphicData>
+            </a:graphic>
+          </wp:inline>
+        </w:drawing>
+      </w:r>
+    </w:p>
+    <w:p>
+      <w:pPr>
+        <w:jc w:val="both"/>
+      </w:pPr>
+      <w:r>
+        <w:t xml:space="preserve">Estas importaciones serán consideradas para la migración al CRM y para el reporte de consolidados, recuerde que los datos repetidos serán eliminados en las dos migraciones, se considera un dato repetido cuando una OT+BACCODE+VIN se encuentren registrados en el sistema, los proceso de carga para el reporte consolidado se generan todos los 10 primeros días de cada mes, mientras que la migración al CRM se ejecuta todos los 15 de cada </w:t>
+      </w:r>
+      <w:proofErr w:type="gramStart"/>
+      <w:r>
+        <w:t>mes ,</w:t>
+      </w:r>
+      <w:proofErr w:type="gramEnd"/>
+      <w:r>
+        <w:t xml:space="preserve"> cabe recalcar que estos son procesos nocturnos.</w:t>
+      </w:r>
+    </w:p>
+    <w:p>
+      <w:pPr>
+        <w:pStyle w:val="Ttulo1"/>
+      </w:pPr>
+      <w:bookmarkStart w:id="3" w:name="_Toc354631629"/>
+      <w:r>
+        <w:t>Ventas</w:t>
+      </w:r>
+      <w:bookmarkEnd w:id="3"/>
+    </w:p>
+    <w:p/>
+    <w:p>
+      <w:r>
+        <w:t>Lista los archivos de ventas por estado, concesionario, matriz, fecha de creación y usuarios. En esta ventana tendremos también un filtro que nos ayudara a encontrar rápidamente los datos, al igual que podemos crea</w:t>
+      </w:r>
+      <w:r>
+        <w:t>r los mismos archivos de ventas, permite subir el consolidado y el detalle de ventas mensual.</w:t>
+      </w:r>
+    </w:p>
+    <w:p>
+      <w:pPr>
+        <w:jc w:val="center"/>
+      </w:pPr>
+      <w:r>
+        <w:rPr>
+          <w:noProof/>
+        </w:rPr>
+        <w:lastRenderedPageBreak/>
+        <w:drawing>
+          <wp:inline distT="0" distB="0" distL="0" distR="0" wp14:anchorId="1FCD897F">
+            <wp:extent cx="4974590" cy="1993265"/>
+            <wp:effectExtent l="0" t="0" r="0" b="6985"/>
+            <wp:docPr id="22" name="Imagen 22"/>
+            <wp:cNvGraphicFramePr>
+              <a:graphicFrameLocks xmlns:a="http://schemas.openxmlformats.org/drawingml/2006/main" noChangeAspect="1"/>
+            </wp:cNvGraphicFramePr>
+            <a:graphic xmlns:a="http://schemas.openxmlformats.org/drawingml/2006/main">
+              <a:graphicData uri="http://schemas.openxmlformats.org/drawingml/2006/picture">
+                <pic:pic xmlns:pic="http://schemas.openxmlformats.org/drawingml/2006/picture">
+                  <pic:nvPicPr>
+                    <pic:cNvPr id="0" name="Picture 2"/>
+                    <pic:cNvPicPr>
+                      <a:picLocks noChangeAspect="1" noChangeArrowheads="1"/>
+                    </pic:cNvPicPr>
+                  </pic:nvPicPr>
+                  <pic:blipFill>
+                    <a:blip r:embed="rId16">
+                      <a:extLst>
+                        <a:ext uri="{28A0092B-C50C-407E-A947-70E740481C1C}">
+                          <a14:useLocalDpi xmlns:a14="http://schemas.microsoft.com/office/drawing/2010/main" val="0"/>
+                        </a:ext>
+                      </a:extLst>
+                    </a:blip>
+                    <a:srcRect/>
+                    <a:stretch>
+                      <a:fillRect/>
+                    </a:stretch>
+                  </pic:blipFill>
+                  <pic:spPr bwMode="auto">
+                    <a:xfrm>
+                      <a:off x="0" y="0"/>
                       <a:ext cx="4974590" cy="1993265"/>
                     </a:xfrm>
                     <a:prstGeom prst="rect">
@@ -2181,13 +2335,492 @@
       <w:pPr>
         <w:pStyle w:val="Ttulo1"/>
       </w:pPr>
-      <w:bookmarkStart w:id="5" w:name="_Toc354631630"/>
+      <w:r>
+        <w:t>Ventas Consolidadas.</w:t>
+      </w:r>
+    </w:p>
+    <w:p/>
+    <w:p>
+      <w:r>
+        <w:t xml:space="preserve">La funcionalidad de ventas consolidadas sirve para generar el reporte de cálculo de retenciones  que se genera en el CRM, esta información debe ser subida mensualmente </w:t>
+      </w:r>
+    </w:p>
+    <w:p>
+      <w:r>
+        <w:t>Los pasos para subir un archivo se detallan a continuación:</w:t>
+      </w:r>
+    </w:p>
+    <w:p>
+      <w:pPr>
+        <w:pStyle w:val="Prrafodelista"/>
+        <w:numPr>
+          <w:ilvl w:val="0"/>
+          <w:numId w:val="8"/>
+        </w:numPr>
+      </w:pPr>
+      <w:r>
+        <w:t>Ingresar a la opción Ventas -&gt;</w:t>
+      </w:r>
+      <w:r>
+        <w:t>Consolidado Venta</w:t>
+      </w:r>
+    </w:p>
+    <w:p>
+      <w:pPr>
+        <w:jc w:val="center"/>
+      </w:pPr>
+      <w:r>
+        <w:rPr>
+          <w:noProof/>
+        </w:rPr>
+        <w:drawing>
+          <wp:inline distT="0" distB="0" distL="0" distR="0">
+            <wp:extent cx="1971675" cy="1181100"/>
+            <wp:effectExtent l="0" t="0" r="9525" b="0"/>
+            <wp:docPr id="15" name="Imagen 15"/>
+            <wp:cNvGraphicFramePr>
+              <a:graphicFrameLocks xmlns:a="http://schemas.openxmlformats.org/drawingml/2006/main" noChangeAspect="1"/>
+            </wp:cNvGraphicFramePr>
+            <a:graphic xmlns:a="http://schemas.openxmlformats.org/drawingml/2006/main">
+              <a:graphicData uri="http://schemas.openxmlformats.org/drawingml/2006/picture">
+                <pic:pic xmlns:pic="http://schemas.openxmlformats.org/drawingml/2006/picture">
+                  <pic:nvPicPr>
+                    <pic:cNvPr id="0" name="Picture 3"/>
+                    <pic:cNvPicPr>
+                      <a:picLocks noChangeAspect="1" noChangeArrowheads="1"/>
+                    </pic:cNvPicPr>
+                  </pic:nvPicPr>
+                  <pic:blipFill>
+                    <a:blip r:embed="rId17">
+                      <a:extLst>
+                        <a:ext uri="{28A0092B-C50C-407E-A947-70E740481C1C}">
+                          <a14:useLocalDpi xmlns:a14="http://schemas.microsoft.com/office/drawing/2010/main" val="0"/>
+                        </a:ext>
+                      </a:extLst>
+                    </a:blip>
+                    <a:srcRect/>
+                    <a:stretch>
+                      <a:fillRect/>
+                    </a:stretch>
+                  </pic:blipFill>
+                  <pic:spPr bwMode="auto">
+                    <a:xfrm>
+                      <a:off x="0" y="0"/>
+                      <a:ext cx="1971675" cy="1181100"/>
+                    </a:xfrm>
+                    <a:prstGeom prst="rect">
+                      <a:avLst/>
+                    </a:prstGeom>
+                    <a:noFill/>
+                    <a:ln>
+                      <a:noFill/>
+                    </a:ln>
+                  </pic:spPr>
+                </pic:pic>
+              </a:graphicData>
+            </a:graphic>
+          </wp:inline>
+        </w:drawing>
+      </w:r>
+    </w:p>
+    <w:p>
+      <w:pPr>
+        <w:pStyle w:val="Prrafodelista"/>
+        <w:numPr>
+          <w:ilvl w:val="0"/>
+          <w:numId w:val="8"/>
+        </w:numPr>
+        <w:jc w:val="both"/>
+      </w:pPr>
+      <w:r>
+        <w:t>Dar clic en Crear, como se muestra en la figura, la lista que  muestra indica los meses que se ha subido información, recuerde que no podrá crear un registro dos veces, por ejemple Mayo 2013 solo podrá cargarlo una vez.</w:t>
+      </w:r>
+    </w:p>
+    <w:p>
+      <w:pPr>
+        <w:jc w:val="center"/>
+      </w:pPr>
+      <w:r>
+        <w:rPr>
+          <w:noProof/>
+        </w:rPr>
+        <w:drawing>
+          <wp:inline distT="0" distB="0" distL="0" distR="0" wp14:anchorId="56417BCE" wp14:editId="29377F3E">
+            <wp:extent cx="4981575" cy="1504950"/>
+            <wp:effectExtent l="0" t="0" r="9525" b="0"/>
+            <wp:docPr id="16" name="Imagen 16"/>
+            <wp:cNvGraphicFramePr>
+              <a:graphicFrameLocks xmlns:a="http://schemas.openxmlformats.org/drawingml/2006/main" noChangeAspect="1"/>
+            </wp:cNvGraphicFramePr>
+            <a:graphic xmlns:a="http://schemas.openxmlformats.org/drawingml/2006/main">
+              <a:graphicData uri="http://schemas.openxmlformats.org/drawingml/2006/picture">
+                <pic:pic xmlns:pic="http://schemas.openxmlformats.org/drawingml/2006/picture">
+                  <pic:nvPicPr>
+                    <pic:cNvPr id="0" name="Picture 4"/>
+                    <pic:cNvPicPr>
+                      <a:picLocks noChangeAspect="1" noChangeArrowheads="1"/>
+                    </pic:cNvPicPr>
+                  </pic:nvPicPr>
+                  <pic:blipFill>
+                    <a:blip r:embed="rId18">
+                      <a:extLst>
+                        <a:ext uri="{28A0092B-C50C-407E-A947-70E740481C1C}">
+                          <a14:useLocalDpi xmlns:a14="http://schemas.microsoft.com/office/drawing/2010/main" val="0"/>
+                        </a:ext>
+                      </a:extLst>
+                    </a:blip>
+                    <a:srcRect/>
+                    <a:stretch>
+                      <a:fillRect/>
+                    </a:stretch>
+                  </pic:blipFill>
+                  <pic:spPr bwMode="auto">
+                    <a:xfrm>
+                      <a:off x="0" y="0"/>
+                      <a:ext cx="4981575" cy="1504950"/>
+                    </a:xfrm>
+                    <a:prstGeom prst="rect">
+                      <a:avLst/>
+                    </a:prstGeom>
+                    <a:noFill/>
+                    <a:ln>
+                      <a:noFill/>
+                    </a:ln>
+                  </pic:spPr>
+                </pic:pic>
+              </a:graphicData>
+            </a:graphic>
+          </wp:inline>
+        </w:drawing>
+      </w:r>
+    </w:p>
+    <w:p>
+      <w:pPr>
+        <w:pStyle w:val="Prrafodelista"/>
+        <w:numPr>
+          <w:ilvl w:val="0"/>
+          <w:numId w:val="8"/>
+        </w:numPr>
+      </w:pPr>
+      <w:r>
+        <w:t xml:space="preserve">En la pantalla escoger Mes </w:t>
+      </w:r>
+      <w:proofErr w:type="gramStart"/>
+      <w:r>
+        <w:t>Año ,</w:t>
+      </w:r>
+      <w:proofErr w:type="gramEnd"/>
+      <w:r>
+        <w:t xml:space="preserve"> y cargar alguna observación  y dar clic en el botón Guardar como se muestra en la figura.</w:t>
+      </w:r>
+    </w:p>
+    <w:p>
+      <w:pPr>
+        <w:jc w:val="center"/>
+      </w:pPr>
+      <w:r>
+        <w:rPr>
+          <w:noProof/>
+        </w:rPr>
+        <w:lastRenderedPageBreak/>
+        <w:drawing>
+          <wp:inline distT="0" distB="0" distL="0" distR="0" wp14:anchorId="12A7A36D" wp14:editId="44354C83">
+            <wp:extent cx="4714875" cy="3181350"/>
+            <wp:effectExtent l="0" t="0" r="9525" b="0"/>
+            <wp:docPr id="36" name="Imagen 36"/>
+            <wp:cNvGraphicFramePr>
+              <a:graphicFrameLocks xmlns:a="http://schemas.openxmlformats.org/drawingml/2006/main" noChangeAspect="1"/>
+            </wp:cNvGraphicFramePr>
+            <a:graphic xmlns:a="http://schemas.openxmlformats.org/drawingml/2006/main">
+              <a:graphicData uri="http://schemas.openxmlformats.org/drawingml/2006/picture">
+                <pic:pic xmlns:pic="http://schemas.openxmlformats.org/drawingml/2006/picture">
+                  <pic:nvPicPr>
+                    <pic:cNvPr id="0" name="Picture 6"/>
+                    <pic:cNvPicPr>
+                      <a:picLocks noChangeAspect="1" noChangeArrowheads="1"/>
+                    </pic:cNvPicPr>
+                  </pic:nvPicPr>
+                  <pic:blipFill>
+                    <a:blip r:embed="rId19">
+                      <a:extLst>
+                        <a:ext uri="{28A0092B-C50C-407E-A947-70E740481C1C}">
+                          <a14:useLocalDpi xmlns:a14="http://schemas.microsoft.com/office/drawing/2010/main" val="0"/>
+                        </a:ext>
+                      </a:extLst>
+                    </a:blip>
+                    <a:srcRect/>
+                    <a:stretch>
+                      <a:fillRect/>
+                    </a:stretch>
+                  </pic:blipFill>
+                  <pic:spPr bwMode="auto">
+                    <a:xfrm>
+                      <a:off x="0" y="0"/>
+                      <a:ext cx="4714875" cy="3181350"/>
+                    </a:xfrm>
+                    <a:prstGeom prst="rect">
+                      <a:avLst/>
+                    </a:prstGeom>
+                    <a:noFill/>
+                    <a:ln>
+                      <a:noFill/>
+                    </a:ln>
+                  </pic:spPr>
+                </pic:pic>
+              </a:graphicData>
+            </a:graphic>
+          </wp:inline>
+        </w:drawing>
+      </w:r>
+    </w:p>
+    <w:p>
+      <w:pPr>
+        <w:pStyle w:val="Prrafodelista"/>
+        <w:numPr>
+          <w:ilvl w:val="0"/>
+          <w:numId w:val="8"/>
+        </w:numPr>
+      </w:pPr>
+      <w:r>
+        <w:t>En</w:t>
+      </w:r>
+      <w:r>
+        <w:t xml:space="preserve"> la pantalla seleccionar el archivo en el formato que se especifica en el ANEXO 2 de este documento  y dar clic en cargar.</w:t>
+      </w:r>
+    </w:p>
+    <w:p>
+      <w:pPr>
+        <w:jc w:val="center"/>
+      </w:pPr>
+    </w:p>
+    <w:p>
+      <w:pPr>
+        <w:jc w:val="center"/>
+      </w:pPr>
+      <w:r>
+        <w:rPr>
+          <w:noProof/>
+        </w:rPr>
+        <w:drawing>
+          <wp:inline distT="0" distB="0" distL="0" distR="0">
+            <wp:extent cx="5029200" cy="2590800"/>
+            <wp:effectExtent l="0" t="0" r="0" b="0"/>
+            <wp:docPr id="37" name="Imagen 37"/>
+            <wp:cNvGraphicFramePr>
+              <a:graphicFrameLocks xmlns:a="http://schemas.openxmlformats.org/drawingml/2006/main" noChangeAspect="1"/>
+            </wp:cNvGraphicFramePr>
+            <a:graphic xmlns:a="http://schemas.openxmlformats.org/drawingml/2006/main">
+              <a:graphicData uri="http://schemas.openxmlformats.org/drawingml/2006/picture">
+                <pic:pic xmlns:pic="http://schemas.openxmlformats.org/drawingml/2006/picture">
+                  <pic:nvPicPr>
+                    <pic:cNvPr id="0" name="Picture 7"/>
+                    <pic:cNvPicPr>
+                      <a:picLocks noChangeAspect="1" noChangeArrowheads="1"/>
+                    </pic:cNvPicPr>
+                  </pic:nvPicPr>
+                  <pic:blipFill>
+                    <a:blip r:embed="rId20">
+                      <a:extLst>
+                        <a:ext uri="{28A0092B-C50C-407E-A947-70E740481C1C}">
+                          <a14:useLocalDpi xmlns:a14="http://schemas.microsoft.com/office/drawing/2010/main" val="0"/>
+                        </a:ext>
+                      </a:extLst>
+                    </a:blip>
+                    <a:srcRect/>
+                    <a:stretch>
+                      <a:fillRect/>
+                    </a:stretch>
+                  </pic:blipFill>
+                  <pic:spPr bwMode="auto">
+                    <a:xfrm>
+                      <a:off x="0" y="0"/>
+                      <a:ext cx="5029200" cy="2590800"/>
+                    </a:xfrm>
+                    <a:prstGeom prst="rect">
+                      <a:avLst/>
+                    </a:prstGeom>
+                    <a:noFill/>
+                    <a:ln>
+                      <a:noFill/>
+                    </a:ln>
+                  </pic:spPr>
+                </pic:pic>
+              </a:graphicData>
+            </a:graphic>
+          </wp:inline>
+        </w:drawing>
+      </w:r>
+    </w:p>
+    <w:p>
+      <w:pPr>
+        <w:pStyle w:val="Prrafodelista"/>
+        <w:numPr>
+          <w:ilvl w:val="0"/>
+          <w:numId w:val="8"/>
+        </w:numPr>
+      </w:pPr>
+      <w:r>
+        <w:t xml:space="preserve">Procedemos a validar el </w:t>
+      </w:r>
+      <w:proofErr w:type="gramStart"/>
+      <w:r>
+        <w:t>archivo ,</w:t>
+      </w:r>
+      <w:proofErr w:type="gramEnd"/>
+      <w:r>
+        <w:t xml:space="preserve"> si existiese error se mostrara en pantalla el listado de errores, los errores más comunes son los familias y </w:t>
+      </w:r>
+      <w:proofErr w:type="spellStart"/>
+      <w:r>
+        <w:t>baccodes</w:t>
+      </w:r>
+      <w:proofErr w:type="spellEnd"/>
+      <w:r>
+        <w:t xml:space="preserve"> errados , para conocer la lista de Familias Permitidas , favor remitirse al Anexo 3 de este documento, caso contrario se procederá a registrar la información en la base de datos .</w:t>
+      </w:r>
+    </w:p>
+    <w:p>
+      <w:pPr>
+        <w:jc w:val="center"/>
+      </w:pPr>
+      <w:r>
+        <w:rPr>
+          <w:noProof/>
+        </w:rPr>
+        <w:lastRenderedPageBreak/>
+        <w:drawing>
+          <wp:inline distT="0" distB="0" distL="0" distR="0">
+            <wp:extent cx="5610225" cy="2219325"/>
+            <wp:effectExtent l="0" t="0" r="9525" b="9525"/>
+            <wp:docPr id="38" name="Imagen 38"/>
+            <wp:cNvGraphicFramePr>
+              <a:graphicFrameLocks xmlns:a="http://schemas.openxmlformats.org/drawingml/2006/main" noChangeAspect="1"/>
+            </wp:cNvGraphicFramePr>
+            <a:graphic xmlns:a="http://schemas.openxmlformats.org/drawingml/2006/main">
+              <a:graphicData uri="http://schemas.openxmlformats.org/drawingml/2006/picture">
+                <pic:pic xmlns:pic="http://schemas.openxmlformats.org/drawingml/2006/picture">
+                  <pic:nvPicPr>
+                    <pic:cNvPr id="0" name="Picture 8"/>
+                    <pic:cNvPicPr>
+                      <a:picLocks noChangeAspect="1" noChangeArrowheads="1"/>
+                    </pic:cNvPicPr>
+                  </pic:nvPicPr>
+                  <pic:blipFill>
+                    <a:blip r:embed="rId21">
+                      <a:extLst>
+                        <a:ext uri="{28A0092B-C50C-407E-A947-70E740481C1C}">
+                          <a14:useLocalDpi xmlns:a14="http://schemas.microsoft.com/office/drawing/2010/main" val="0"/>
+                        </a:ext>
+                      </a:extLst>
+                    </a:blip>
+                    <a:srcRect/>
+                    <a:stretch>
+                      <a:fillRect/>
+                    </a:stretch>
+                  </pic:blipFill>
+                  <pic:spPr bwMode="auto">
+                    <a:xfrm>
+                      <a:off x="0" y="0"/>
+                      <a:ext cx="5610225" cy="2219325"/>
+                    </a:xfrm>
+                    <a:prstGeom prst="rect">
+                      <a:avLst/>
+                    </a:prstGeom>
+                    <a:noFill/>
+                    <a:ln>
+                      <a:noFill/>
+                    </a:ln>
+                  </pic:spPr>
+                </pic:pic>
+              </a:graphicData>
+            </a:graphic>
+          </wp:inline>
+        </w:drawing>
+      </w:r>
+    </w:p>
+    <w:p>
+      <w:pPr>
+        <w:pStyle w:val="Prrafodelista"/>
+        <w:numPr>
+          <w:ilvl w:val="0"/>
+          <w:numId w:val="8"/>
+        </w:numPr>
+      </w:pPr>
+      <w:r>
+        <w:t>Una vez registrada la información procedemos  migrar la información al CRM, dar clic en “Cargar” tal como se muestra en la figura.</w:t>
+      </w:r>
+    </w:p>
+    <w:p>
+      <w:pPr>
+        <w:jc w:val="center"/>
+      </w:pPr>
+      <w:r>
+        <w:rPr>
+          <w:noProof/>
+        </w:rPr>
+        <w:drawing>
+          <wp:inline distT="0" distB="0" distL="0" distR="0" wp14:anchorId="6C397DBC" wp14:editId="749990C7">
+            <wp:extent cx="5610225" cy="1400175"/>
+            <wp:effectExtent l="0" t="0" r="9525" b="9525"/>
+            <wp:docPr id="39" name="Imagen 39"/>
+            <wp:cNvGraphicFramePr>
+              <a:graphicFrameLocks xmlns:a="http://schemas.openxmlformats.org/drawingml/2006/main" noChangeAspect="1"/>
+            </wp:cNvGraphicFramePr>
+            <a:graphic xmlns:a="http://schemas.openxmlformats.org/drawingml/2006/main">
+              <a:graphicData uri="http://schemas.openxmlformats.org/drawingml/2006/picture">
+                <pic:pic xmlns:pic="http://schemas.openxmlformats.org/drawingml/2006/picture">
+                  <pic:nvPicPr>
+                    <pic:cNvPr id="0" name="Picture 9"/>
+                    <pic:cNvPicPr>
+                      <a:picLocks noChangeAspect="1" noChangeArrowheads="1"/>
+                    </pic:cNvPicPr>
+                  </pic:nvPicPr>
+                  <pic:blipFill>
+                    <a:blip r:embed="rId22">
+                      <a:extLst>
+                        <a:ext uri="{28A0092B-C50C-407E-A947-70E740481C1C}">
+                          <a14:useLocalDpi xmlns:a14="http://schemas.microsoft.com/office/drawing/2010/main" val="0"/>
+                        </a:ext>
+                      </a:extLst>
+                    </a:blip>
+                    <a:srcRect/>
+                    <a:stretch>
+                      <a:fillRect/>
+                    </a:stretch>
+                  </pic:blipFill>
+                  <pic:spPr bwMode="auto">
+                    <a:xfrm>
+                      <a:off x="0" y="0"/>
+                      <a:ext cx="5610225" cy="1400175"/>
+                    </a:xfrm>
+                    <a:prstGeom prst="rect">
+                      <a:avLst/>
+                    </a:prstGeom>
+                    <a:noFill/>
+                    <a:ln>
+                      <a:noFill/>
+                    </a:ln>
+                  </pic:spPr>
+                </pic:pic>
+              </a:graphicData>
+            </a:graphic>
+          </wp:inline>
+        </w:drawing>
+      </w:r>
+    </w:p>
+    <w:p/>
+    <w:p>
+      <w:pPr>
+        <w:pStyle w:val="Ttulo1"/>
+      </w:pPr>
+      <w:bookmarkStart w:id="4" w:name="_Toc354631630"/>
       <w:r>
         <w:t>Web Art</w:t>
       </w:r>
-      <w:bookmarkEnd w:id="5"/>
+      <w:bookmarkEnd w:id="4"/>
     </w:p>
     <w:p/>
+    <w:p/>
     <w:p>
       <w:r>
         <w:t>La información generada en esta funcionalidad es un reflejo de lo que se ingresa en el portal de GM, la información es pulida y validada y luego enviada automáticamente al CRM para que sea atendida por algún concesionario.</w:t>
@@ -2197,8 +2830,8 @@
       <w:r>
         <w:rPr>
           <w:noProof/>
-          <w:lang w:val="es-US" w:eastAsia="es-US"/>
-        </w:rPr>
+        </w:rPr>
+        <w:lastRenderedPageBreak/>
         <w:drawing>
           <wp:inline distT="0" distB="0" distL="0" distR="0">
             <wp:extent cx="5610225" cy="2495550"/>
@@ -2217,7 +2850,7 @@
                     </pic:cNvPicPr>
                   </pic:nvPicPr>
                   <pic:blipFill>
-                    <a:blip r:embed="rId16">
+                    <a:blip r:embed="rId23">
                       <a:extLst>
                         <a:ext uri="{28A0092B-C50C-407E-A947-70E740481C1C}">
                           <a14:useLocalDpi xmlns:a14="http://schemas.microsoft.com/office/drawing/2010/main" val="0"/>
@@ -2255,12 +2888,12 @@
       <w:pPr>
         <w:pStyle w:val="Ttulo1"/>
       </w:pPr>
-      <w:bookmarkStart w:id="6" w:name="_Toc354631631"/>
+      <w:bookmarkStart w:id="5" w:name="_Toc354631631"/>
       <w:proofErr w:type="spellStart"/>
       <w:r>
         <w:t>RoadTrack</w:t>
       </w:r>
-      <w:bookmarkEnd w:id="6"/>
+      <w:bookmarkEnd w:id="5"/>
       <w:proofErr w:type="spellEnd"/>
     </w:p>
     <w:p/>
@@ -2292,7 +2925,6 @@
       <w:r>
         <w:rPr>
           <w:noProof/>
-          <w:lang w:val="es-US" w:eastAsia="es-US"/>
         </w:rPr>
         <w:drawing>
           <wp:inline distT="0" distB="0" distL="0" distR="0" wp14:anchorId="3981DD8D" wp14:editId="461D3E38">
@@ -2312,7 +2944,7 @@
                     </pic:cNvPicPr>
                   </pic:nvPicPr>
                   <pic:blipFill>
-                    <a:blip r:embed="rId17">
+                    <a:blip r:embed="rId24">
                       <a:extLst>
                         <a:ext uri="{28A0092B-C50C-407E-A947-70E740481C1C}">
                           <a14:useLocalDpi xmlns:a14="http://schemas.microsoft.com/office/drawing/2010/main" val="0"/>
@@ -2359,6 +2991,7 @@
     </w:p>
     <w:p>
       <w:r>
+        <w:lastRenderedPageBreak/>
         <w:t xml:space="preserve">Para subir un archivo al </w:t>
       </w:r>
       <w:proofErr w:type="spellStart"/>
@@ -2374,9 +3007,7 @@
       <w:r>
         <w:rPr>
           <w:noProof/>
-          <w:lang w:val="es-US" w:eastAsia="es-US"/>
-        </w:rPr>
-        <w:lastRenderedPageBreak/>
+        </w:rPr>
         <w:drawing>
           <wp:inline distT="0" distB="0" distL="0" distR="0" wp14:anchorId="6AE8B592" wp14:editId="7C8A89F6">
             <wp:extent cx="4525578" cy="2305050"/>
@@ -2395,7 +3026,7 @@
                     </pic:cNvPicPr>
                   </pic:nvPicPr>
                   <pic:blipFill>
-                    <a:blip r:embed="rId18">
+                    <a:blip r:embed="rId25">
                       <a:extLst>
                         <a:ext uri="{28A0092B-C50C-407E-A947-70E740481C1C}">
                           <a14:useLocalDpi xmlns:a14="http://schemas.microsoft.com/office/drawing/2010/main" val="0"/>
@@ -2432,89 +3063,97 @@
         <w:jc w:val="both"/>
       </w:pPr>
       <w:r>
-        <w:t xml:space="preserve">Esta información es generada todos los días de lunes a viernes automáticamente, lee la información desde un sitio ftp </w:t>
+        <w:t>Esta información es generada todos los días de lunes a viernes automáticamente, lee la información desde un sitio ftp externo, pasa por el proceso de validación y luego es</w:t>
+      </w:r>
+      <w:r>
+        <w:t xml:space="preserve"> enviada automáticamente al CRM</w:t>
+      </w:r>
+      <w:r>
+        <w:t>, generando leads (oportunidades de venta) para cada uno de los concesionarios de la red.</w:t>
+      </w:r>
+    </w:p>
+    <w:p>
+      <w:pPr>
+        <w:jc w:val="both"/>
+      </w:pPr>
+      <w:bookmarkStart w:id="6" w:name="_GoBack"/>
+      <w:bookmarkEnd w:id="6"/>
+      <w:r>
+        <w:t>Esta información es automáticamente cargada en un proceso nocturno.</w:t>
+      </w:r>
+    </w:p>
+    <w:p>
+      <w:pPr>
+        <w:pStyle w:val="Ttulo1"/>
+      </w:pPr>
+      <w:bookmarkStart w:id="7" w:name="_Toc354631632"/>
+      <w:r>
+        <w:t>Reporte</w:t>
+      </w:r>
+      <w:r>
+        <w:t>s</w:t>
+      </w:r>
+      <w:bookmarkEnd w:id="7"/>
+    </w:p>
+    <w:p/>
+    <w:p>
+      <w:r>
+        <w:t>Los reportes  es información única para usuarios con roles de administrador, los reportes desarrollados son:</w:t>
+      </w:r>
+    </w:p>
+    <w:p>
+      <w:r>
+        <w:rPr>
+          <w:b/>
+        </w:rPr>
+        <w:t>Retenciones:</w:t>
+      </w:r>
+      <w:r>
+        <w:t xml:space="preserve"> Gráficamente muestra la calidad de datos que ha subido un concesionario.</w:t>
+      </w:r>
+    </w:p>
+    <w:p>
+      <w:r>
+        <w:rPr>
+          <w:b/>
+        </w:rPr>
+        <w:t xml:space="preserve">Consolidado: </w:t>
+      </w:r>
+      <w:r>
+        <w:t>Cuenta el total de registros correctos subidos al sistema entre fechas.</w:t>
+      </w:r>
+    </w:p>
+    <w:p>
+      <w:r>
+        <w:rPr>
+          <w:b/>
+        </w:rPr>
+        <w:t>Ingresos al Tall</w:t>
+      </w:r>
+      <w:r>
+        <w:rPr>
+          <w:b/>
+        </w:rPr>
+        <w:t>er:</w:t>
+      </w:r>
+      <w:r>
+        <w:rPr>
+          <w:b/>
+        </w:rPr>
+        <w:t xml:space="preserve"> </w:t>
+      </w:r>
+      <w:r>
+        <w:t xml:space="preserve">Permite descargar mensualmente los datos subidos por los </w:t>
       </w:r>
       <w:proofErr w:type="gramStart"/>
       <w:r>
-        <w:t>externo ,</w:t>
+        <w:t xml:space="preserve">concesionarios </w:t>
+      </w:r>
+      <w:r>
+        <w:t>,</w:t>
       </w:r>
       <w:proofErr w:type="gramEnd"/>
       <w:r>
-        <w:t xml:space="preserve"> pasa por el proceso de validación y luego es enviada automáticamente al CRM , generando leads (oportunidades de venta) para cada uno de los concesionarios de la red.</w:t>
-      </w:r>
-    </w:p>
-    <w:p>
-      <w:pPr>
-        <w:pStyle w:val="Ttulo1"/>
-      </w:pPr>
-      <w:bookmarkStart w:id="7" w:name="_Toc354631632"/>
-      <w:r>
-        <w:t>Reporte</w:t>
-      </w:r>
-      <w:r>
-        <w:t>s</w:t>
-      </w:r>
-      <w:bookmarkEnd w:id="7"/>
-    </w:p>
-    <w:p/>
-    <w:p>
-      <w:r>
-        <w:t>Los reportes  es información única para usuarios con roles de administrador, los reportes desarrollados son:</w:t>
-      </w:r>
-    </w:p>
-    <w:p>
-      <w:r>
-        <w:rPr>
-          <w:b/>
-        </w:rPr>
-        <w:t>Retenciones:</w:t>
-      </w:r>
-      <w:r>
-        <w:t xml:space="preserve"> Gráficamente muestra la calidad de datos que ha subido un concesionario.</w:t>
-      </w:r>
-    </w:p>
-    <w:p>
-      <w:r>
-        <w:rPr>
-          <w:b/>
-        </w:rPr>
-        <w:t xml:space="preserve">Consolidado: </w:t>
-      </w:r>
-      <w:r>
-        <w:t>Cuenta el total de registros correctos subidos al sistema entre fechas.</w:t>
-      </w:r>
-    </w:p>
-    <w:p>
-      <w:r>
-        <w:rPr>
-          <w:b/>
-        </w:rPr>
-        <w:t>Ingresos al Tall</w:t>
-      </w:r>
-      <w:r>
-        <w:rPr>
-          <w:b/>
-        </w:rPr>
-        <w:t>er:</w:t>
-      </w:r>
-      <w:r>
-        <w:rPr>
-          <w:b/>
-        </w:rPr>
-        <w:t xml:space="preserve"> </w:t>
-      </w:r>
-      <w:r>
-        <w:t xml:space="preserve">Permite descargar mensualmente los datos subidos por los </w:t>
-      </w:r>
-      <w:proofErr w:type="gramStart"/>
-      <w:r>
-        <w:t xml:space="preserve">concesionarios </w:t>
-      </w:r>
-      <w:r>
-        <w:t>,</w:t>
-      </w:r>
-      <w:proofErr w:type="gramEnd"/>
-      <w:r>
         <w:t xml:space="preserve"> este proceso se ejecuta por las noches todos los días 15 de cada mes.</w:t>
       </w:r>
     </w:p>
@@ -2525,7 +3164,6 @@
       <w:r>
         <w:rPr>
           <w:noProof/>
-          <w:lang w:val="es-US" w:eastAsia="es-US"/>
         </w:rPr>
         <w:drawing>
           <wp:inline distT="0" distB="0" distL="0" distR="0">
@@ -2545,7 +3183,7 @@
                     </pic:cNvPicPr>
                   </pic:nvPicPr>
                   <pic:blipFill>
-                    <a:blip r:embed="rId19">
+                    <a:blip r:embed="rId26">
                       <a:extLst>
                         <a:ext uri="{28A0092B-C50C-407E-A947-70E740481C1C}">
                           <a14:useLocalDpi xmlns:a14="http://schemas.microsoft.com/office/drawing/2010/main" val="0"/>
@@ -2583,6 +3221,7 @@
       </w:pPr>
       <w:bookmarkStart w:id="8" w:name="_Toc354631633"/>
       <w:r>
+        <w:lastRenderedPageBreak/>
         <w:t>Reportes Retenciones</w:t>
       </w:r>
       <w:bookmarkEnd w:id="8"/>
@@ -2590,7 +3229,6 @@
     <w:p/>
     <w:p>
       <w:r>
-        <w:lastRenderedPageBreak/>
         <w:t xml:space="preserve">Para crear un reporte de retención se debe colocar la fecha de inicio y la fecha final, también debemos </w:t>
       </w:r>
       <w:r>
@@ -2604,7 +3242,6 @@
       <w:r>
         <w:rPr>
           <w:noProof/>
-          <w:lang w:val="es-US" w:eastAsia="es-US"/>
         </w:rPr>
         <w:drawing>
           <wp:inline distT="0" distB="0" distL="0" distR="0" wp14:anchorId="69DBA02B" wp14:editId="299C90ED">
@@ -2624,7 +3261,7 @@
                     </pic:cNvPicPr>
                   </pic:nvPicPr>
                   <pic:blipFill>
-                    <a:blip r:embed="rId20">
+                    <a:blip r:embed="rId27">
                       <a:extLst>
                         <a:ext uri="{28A0092B-C50C-407E-A947-70E740481C1C}">
                           <a14:useLocalDpi xmlns:a14="http://schemas.microsoft.com/office/drawing/2010/main" val="0"/>
@@ -2662,7 +3299,6 @@
       <w:r>
         <w:rPr>
           <w:noProof/>
-          <w:lang w:val="es-US" w:eastAsia="es-US"/>
         </w:rPr>
         <w:drawing>
           <wp:inline distT="0" distB="0" distL="0" distR="0">
@@ -2680,7 +3316,7 @@
                     <pic:cNvPicPr/>
                   </pic:nvPicPr>
                   <pic:blipFill>
-                    <a:blip r:embed="rId21">
+                    <a:blip r:embed="rId28">
                       <a:extLst>
                         <a:ext uri="{28A0092B-C50C-407E-A947-70E740481C1C}">
                           <a14:useLocalDpi xmlns:a14="http://schemas.microsoft.com/office/drawing/2010/main" val="0"/>
@@ -2732,7 +3368,6 @@
       <w:r>
         <w:rPr>
           <w:noProof/>
-          <w:lang w:val="es-US" w:eastAsia="es-US"/>
         </w:rPr>
         <w:lastRenderedPageBreak/>
         <w:drawing>
@@ -2753,7 +3388,7 @@
                     </pic:cNvPicPr>
                   </pic:nvPicPr>
                   <pic:blipFill>
-                    <a:blip r:embed="rId22">
+                    <a:blip r:embed="rId29">
                       <a:extLst>
                         <a:ext uri="{28A0092B-C50C-407E-A947-70E740481C1C}">
                           <a14:useLocalDpi xmlns:a14="http://schemas.microsoft.com/office/drawing/2010/main" val="0"/>
@@ -2816,7 +3451,6 @@
       <w:r>
         <w:rPr>
           <w:noProof/>
-          <w:lang w:val="es-US" w:eastAsia="es-US"/>
         </w:rPr>
         <w:drawing>
           <wp:inline distT="0" distB="0" distL="0" distR="0">
@@ -2836,7 +3470,7 @@
                     </pic:cNvPicPr>
                   </pic:nvPicPr>
                   <pic:blipFill>
-                    <a:blip r:embed="rId23">
+                    <a:blip r:embed="rId30">
                       <a:extLst>
                         <a:ext uri="{28A0092B-C50C-407E-A947-70E740481C1C}">
                           <a14:useLocalDpi xmlns:a14="http://schemas.microsoft.com/office/drawing/2010/main" val="0"/>
@@ -3017,7 +3651,6 @@
       <w:r>
         <w:rPr>
           <w:noProof/>
-          <w:lang w:val="es-US" w:eastAsia="es-US"/>
         </w:rPr>
         <w:drawing>
           <wp:inline distT="0" distB="0" distL="0" distR="0">
@@ -3037,7 +3670,7 @@
                     </pic:cNvPicPr>
                   </pic:nvPicPr>
                   <pic:blipFill>
-                    <a:blip r:embed="rId24">
+                    <a:blip r:embed="rId31">
                       <a:extLst>
                         <a:ext uri="{28A0092B-C50C-407E-A947-70E740481C1C}">
                           <a14:useLocalDpi xmlns:a14="http://schemas.microsoft.com/office/drawing/2010/main" val="0"/>
@@ -3090,7 +3723,6 @@
       <w:r>
         <w:rPr>
           <w:noProof/>
-          <w:lang w:val="es-US" w:eastAsia="es-US"/>
         </w:rPr>
         <w:lastRenderedPageBreak/>
         <w:drawing>
@@ -3111,7 +3743,7 @@
                     </pic:cNvPicPr>
                   </pic:nvPicPr>
                   <pic:blipFill>
-                    <a:blip r:embed="rId25">
+                    <a:blip r:embed="rId32">
                       <a:extLst>
                         <a:ext uri="{28A0092B-C50C-407E-A947-70E740481C1C}">
                           <a14:useLocalDpi xmlns:a14="http://schemas.microsoft.com/office/drawing/2010/main" val="0"/>
@@ -3152,7 +3784,6 @@
       <w:r>
         <w:rPr>
           <w:noProof/>
-          <w:lang w:val="es-US" w:eastAsia="es-US"/>
         </w:rPr>
         <w:drawing>
           <wp:inline distT="0" distB="0" distL="0" distR="0" wp14:anchorId="184B305C" wp14:editId="178B0434">
@@ -3172,7 +3803,7 @@
                     </pic:cNvPicPr>
                   </pic:nvPicPr>
                   <pic:blipFill>
-                    <a:blip r:embed="rId26">
+                    <a:blip r:embed="rId33">
                       <a:extLst>
                         <a:ext uri="{28A0092B-C50C-407E-A947-70E740481C1C}">
                           <a14:useLocalDpi xmlns:a14="http://schemas.microsoft.com/office/drawing/2010/main" val="0"/>
@@ -3240,7 +3871,6 @@
       <w:r>
         <w:rPr>
           <w:noProof/>
-          <w:lang w:val="es-US" w:eastAsia="es-US"/>
         </w:rPr>
         <w:drawing>
           <wp:inline distT="0" distB="0" distL="0" distR="0">
@@ -3260,7 +3890,7 @@
                     </pic:cNvPicPr>
                   </pic:nvPicPr>
                   <pic:blipFill>
-                    <a:blip r:embed="rId27">
+                    <a:blip r:embed="rId34">
                       <a:extLst>
                         <a:ext uri="{28A0092B-C50C-407E-A947-70E740481C1C}">
                           <a14:useLocalDpi xmlns:a14="http://schemas.microsoft.com/office/drawing/2010/main" val="0"/>
@@ -3297,7 +3927,6 @@
       <w:r>
         <w:rPr>
           <w:noProof/>
-          <w:lang w:val="es-US" w:eastAsia="es-US"/>
         </w:rPr>
         <w:drawing>
           <wp:inline distT="0" distB="0" distL="0" distR="0">
@@ -3317,7 +3946,7 @@
                     </pic:cNvPicPr>
                   </pic:nvPicPr>
                   <pic:blipFill>
-                    <a:blip r:embed="rId28">
+                    <a:blip r:embed="rId35">
                       <a:extLst>
                         <a:ext uri="{28A0092B-C50C-407E-A947-70E740481C1C}">
                           <a14:useLocalDpi xmlns:a14="http://schemas.microsoft.com/office/drawing/2010/main" val="0"/>
@@ -3371,7 +4000,6 @@
       <w:r>
         <w:rPr>
           <w:noProof/>
-          <w:lang w:val="es-US" w:eastAsia="es-US"/>
         </w:rPr>
         <w:drawing>
           <wp:inline distT="0" distB="0" distL="0" distR="0" wp14:anchorId="4B2CFD01" wp14:editId="17F2FF75">
@@ -3391,7 +4019,7 @@
                     </pic:cNvPicPr>
                   </pic:nvPicPr>
                   <pic:blipFill>
-                    <a:blip r:embed="rId29">
+                    <a:blip r:embed="rId36">
                       <a:extLst>
                         <a:ext uri="{28A0092B-C50C-407E-A947-70E740481C1C}">
                           <a14:useLocalDpi xmlns:a14="http://schemas.microsoft.com/office/drawing/2010/main" val="0"/>
@@ -3432,7 +4060,6 @@
       <w:r>
         <w:rPr>
           <w:noProof/>
-          <w:lang w:val="es-US" w:eastAsia="es-US"/>
         </w:rPr>
         <w:drawing>
           <wp:inline distT="0" distB="0" distL="0" distR="0" wp14:anchorId="603EFB27" wp14:editId="6B35E43A">
@@ -3452,7 +4079,7 @@
                     </pic:cNvPicPr>
                   </pic:nvPicPr>
                   <pic:blipFill>
-                    <a:blip r:embed="rId30">
+                    <a:blip r:embed="rId37">
                       <a:extLst>
                         <a:ext uri="{28A0092B-C50C-407E-A947-70E740481C1C}">
                           <a14:useLocalDpi xmlns:a14="http://schemas.microsoft.com/office/drawing/2010/main" val="0"/>
@@ -3516,7 +4143,6 @@
       <w:r>
         <w:rPr>
           <w:noProof/>
-          <w:lang w:val="es-US" w:eastAsia="es-US"/>
         </w:rPr>
         <w:drawing>
           <wp:inline distT="0" distB="0" distL="0" distR="0" wp14:anchorId="0D8175D7" wp14:editId="3A927AD1">
@@ -3536,7 +4162,7 @@
                     </pic:cNvPicPr>
                   </pic:nvPicPr>
                   <pic:blipFill>
-                    <a:blip r:embed="rId31">
+                    <a:blip r:embed="rId38">
                       <a:extLst>
                         <a:ext uri="{28A0092B-C50C-407E-A947-70E740481C1C}">
                           <a14:useLocalDpi xmlns:a14="http://schemas.microsoft.com/office/drawing/2010/main" val="0"/>
@@ -3580,7 +4206,6 @@
       <w:r>
         <w:rPr>
           <w:noProof/>
-          <w:lang w:val="es-US" w:eastAsia="es-US"/>
         </w:rPr>
         <w:drawing>
           <wp:inline distT="0" distB="0" distL="0" distR="0" wp14:anchorId="207E893B" wp14:editId="31636617">
@@ -3600,7 +4225,7 @@
                     </pic:cNvPicPr>
                   </pic:nvPicPr>
                   <pic:blipFill>
-                    <a:blip r:embed="rId32" cstate="print">
+                    <a:blip r:embed="rId39" cstate="print">
                       <a:extLst>
                         <a:ext uri="{28A0092B-C50C-407E-A947-70E740481C1C}">
                           <a14:useLocalDpi xmlns:a14="http://schemas.microsoft.com/office/drawing/2010/main" val="0"/>
@@ -3659,7 +4284,6 @@
       <w:r>
         <w:rPr>
           <w:noProof/>
-          <w:lang w:val="es-US" w:eastAsia="es-US"/>
         </w:rPr>
         <w:drawing>
           <wp:inline distT="0" distB="0" distL="0" distR="0" wp14:anchorId="4D504909" wp14:editId="1C0EBF74">
@@ -3679,7 +4303,7 @@
                     </pic:cNvPicPr>
                   </pic:nvPicPr>
                   <pic:blipFill>
-                    <a:blip r:embed="rId33">
+                    <a:blip r:embed="rId40">
                       <a:extLst>
                         <a:ext uri="{28A0092B-C50C-407E-A947-70E740481C1C}">
                           <a14:useLocalDpi xmlns:a14="http://schemas.microsoft.com/office/drawing/2010/main" val="0"/>
@@ -3722,7 +4346,6 @@
       <w:r>
         <w:rPr>
           <w:noProof/>
-          <w:lang w:val="es-US" w:eastAsia="es-US"/>
         </w:rPr>
         <w:drawing>
           <wp:inline distT="0" distB="0" distL="0" distR="0" wp14:anchorId="7CD38F2B" wp14:editId="5B285024">
@@ -3742,7 +4365,7 @@
                     </pic:cNvPicPr>
                   </pic:nvPicPr>
                   <pic:blipFill>
-                    <a:blip r:embed="rId34">
+                    <a:blip r:embed="rId41">
                       <a:extLst>
                         <a:ext uri="{28A0092B-C50C-407E-A947-70E740481C1C}">
                           <a14:useLocalDpi xmlns:a14="http://schemas.microsoft.com/office/drawing/2010/main" val="0"/>
@@ -3804,7 +4427,6 @@
       <w:r>
         <w:rPr>
           <w:noProof/>
-          <w:lang w:val="es-US" w:eastAsia="es-US"/>
         </w:rPr>
         <w:drawing>
           <wp:inline distT="0" distB="0" distL="0" distR="0" wp14:anchorId="540462CD" wp14:editId="474F2BDD">
@@ -3824,7 +4446,7 @@
                     </pic:cNvPicPr>
                   </pic:nvPicPr>
                   <pic:blipFill>
-                    <a:blip r:embed="rId35">
+                    <a:blip r:embed="rId42">
                       <a:extLst>
                         <a:ext uri="{28A0092B-C50C-407E-A947-70E740481C1C}">
                           <a14:useLocalDpi xmlns:a14="http://schemas.microsoft.com/office/drawing/2010/main" val="0"/>
@@ -3866,7 +4488,6 @@
       <w:r>
         <w:rPr>
           <w:noProof/>
-          <w:lang w:val="es-US" w:eastAsia="es-US"/>
         </w:rPr>
         <w:drawing>
           <wp:inline distT="0" distB="0" distL="0" distR="0" wp14:anchorId="19DBBFF4" wp14:editId="1E5FACE3">
@@ -3886,7 +4507,7 @@
                     </pic:cNvPicPr>
                   </pic:nvPicPr>
                   <pic:blipFill>
-                    <a:blip r:embed="rId36">
+                    <a:blip r:embed="rId43">
                       <a:extLst>
                         <a:ext uri="{28A0092B-C50C-407E-A947-70E740481C1C}">
                           <a14:useLocalDpi xmlns:a14="http://schemas.microsoft.com/office/drawing/2010/main" val="0"/>
@@ -3952,7 +4573,6 @@
       <w:r>
         <w:rPr>
           <w:noProof/>
-          <w:lang w:val="es-US" w:eastAsia="es-US"/>
         </w:rPr>
         <w:drawing>
           <wp:inline distT="0" distB="0" distL="0" distR="0">
@@ -3972,7 +4592,7 @@
                     </pic:cNvPicPr>
                   </pic:nvPicPr>
                   <pic:blipFill>
-                    <a:blip r:embed="rId37">
+                    <a:blip r:embed="rId44">
                       <a:extLst>
                         <a:ext uri="{28A0092B-C50C-407E-A947-70E740481C1C}">
                           <a14:useLocalDpi xmlns:a14="http://schemas.microsoft.com/office/drawing/2010/main" val="0"/>
@@ -4006,8 +4626,8 @@
     </w:p>
     <w:p/>
     <w:sectPr>
-      <w:headerReference w:type="default" r:id="rId38"/>
-      <w:footerReference w:type="default" r:id="rId39"/>
+      <w:headerReference w:type="default" r:id="rId45"/>
+      <w:footerReference w:type="default" r:id="rId46"/>
       <w:pgSz w:w="12240" w:h="15840"/>
       <w:pgMar w:top="1417" w:right="1701" w:bottom="1417" w:left="1701" w:header="708" w:footer="708" w:gutter="0"/>
       <w:cols w:space="708"/>
@@ -4060,7 +4680,6 @@
         <w:color w:val="1F497D" w:themeColor="text2"/>
         <w:sz w:val="26"/>
         <w:szCs w:val="26"/>
-        <w:lang w:val="es-US" w:eastAsia="es-US"/>
       </w:rPr>
       <mc:AlternateContent>
         <mc:Choice Requires="wps">
@@ -4174,7 +4793,7 @@
                               <w:szCs w:val="26"/>
                               <w:lang w:val="es-ES"/>
                             </w:rPr>
-                            <w:t>3</w:t>
+                            <w:t>12</w:t>
                           </w:r>
                           <w:r>
                             <w:rPr>
@@ -4256,7 +4875,7 @@
                         <w:szCs w:val="26"/>
                         <w:lang w:val="es-ES"/>
                       </w:rPr>
-                      <w:t>3</w:t>
+                      <w:t>12</w:t>
                     </w:r>
                     <w:r>
                       <w:rPr>
@@ -4320,7 +4939,6 @@
       <w:rPr>
         <w:rFonts w:ascii="Arial" w:hAnsi="Arial" w:cs="Arial"/>
         <w:noProof/>
-        <w:lang w:val="es-US" w:eastAsia="es-US"/>
       </w:rPr>
       <w:drawing>
         <wp:inline distT="0" distB="0" distL="0" distR="0" wp14:anchorId="0CE73290" wp14:editId="1C8B86D8">
@@ -4380,7 +4998,6 @@
     <w:r>
       <w:rPr>
         <w:noProof/>
-        <w:lang w:val="es-US" w:eastAsia="es-US"/>
       </w:rPr>
       <w:drawing>
         <wp:inline distT="0" distB="0" distL="0" distR="0" wp14:anchorId="4540BAC4" wp14:editId="5F49D707">
@@ -5116,6 +5733,92 @@
     </w:lvl>
   </w:abstractNum>
   <w:abstractNum w:abstractNumId="6">
+    <w:nsid w:val="627A1F18"/>
+    <w:multiLevelType w:val="hybridMultilevel"/>
+    <w:tmpl w:val="91A84F02"/>
+    <w:lvl w:ilvl="0" w:tplc="300A000F">
+      <w:start w:val="1"/>
+      <w:numFmt w:val="decimal"/>
+      <w:lvlText w:val="%1."/>
+      <w:lvlJc w:val="left"/>
+      <w:pPr>
+        <w:ind w:left="720" w:hanging="360"/>
+      </w:pPr>
+    </w:lvl>
+    <w:lvl w:ilvl="1" w:tplc="300A0019" w:tentative="1">
+      <w:start w:val="1"/>
+      <w:numFmt w:val="lowerLetter"/>
+      <w:lvlText w:val="%2."/>
+      <w:lvlJc w:val="left"/>
+      <w:pPr>
+        <w:ind w:left="1440" w:hanging="360"/>
+      </w:pPr>
+    </w:lvl>
+    <w:lvl w:ilvl="2" w:tplc="300A001B" w:tentative="1">
+      <w:start w:val="1"/>
+      <w:numFmt w:val="lowerRoman"/>
+      <w:lvlText w:val="%3."/>
+      <w:lvlJc w:val="right"/>
+      <w:pPr>
+        <w:ind w:left="2160" w:hanging="180"/>
+      </w:pPr>
+    </w:lvl>
+    <w:lvl w:ilvl="3" w:tplc="300A000F" w:tentative="1">
+      <w:start w:val="1"/>
+      <w:numFmt w:val="decimal"/>
+      <w:lvlText w:val="%4."/>
+      <w:lvlJc w:val="left"/>
+      <w:pPr>
+        <w:ind w:left="2880" w:hanging="360"/>
+      </w:pPr>
+    </w:lvl>
+    <w:lvl w:ilvl="4" w:tplc="300A0019" w:tentative="1">
+      <w:start w:val="1"/>
+      <w:numFmt w:val="lowerLetter"/>
+      <w:lvlText w:val="%5."/>
+      <w:lvlJc w:val="left"/>
+      <w:pPr>
+        <w:ind w:left="3600" w:hanging="360"/>
+      </w:pPr>
+    </w:lvl>
+    <w:lvl w:ilvl="5" w:tplc="300A001B" w:tentative="1">
+      <w:start w:val="1"/>
+      <w:numFmt w:val="lowerRoman"/>
+      <w:lvlText w:val="%6."/>
+      <w:lvlJc w:val="right"/>
+      <w:pPr>
+        <w:ind w:left="4320" w:hanging="180"/>
+      </w:pPr>
+    </w:lvl>
+    <w:lvl w:ilvl="6" w:tplc="300A000F" w:tentative="1">
+      <w:start w:val="1"/>
+      <w:numFmt w:val="decimal"/>
+      <w:lvlText w:val="%7."/>
+      <w:lvlJc w:val="left"/>
+      <w:pPr>
+        <w:ind w:left="5040" w:hanging="360"/>
+      </w:pPr>
+    </w:lvl>
+    <w:lvl w:ilvl="7" w:tplc="300A0019" w:tentative="1">
+      <w:start w:val="1"/>
+      <w:numFmt w:val="lowerLetter"/>
+      <w:lvlText w:val="%8."/>
+      <w:lvlJc w:val="left"/>
+      <w:pPr>
+        <w:ind w:left="5760" w:hanging="360"/>
+      </w:pPr>
+    </w:lvl>
+    <w:lvl w:ilvl="8" w:tplc="300A001B" w:tentative="1">
+      <w:start w:val="1"/>
+      <w:numFmt w:val="lowerRoman"/>
+      <w:lvlText w:val="%9."/>
+      <w:lvlJc w:val="right"/>
+      <w:pPr>
+        <w:ind w:left="6480" w:hanging="180"/>
+      </w:pPr>
+    </w:lvl>
+  </w:abstractNum>
+  <w:abstractNum w:abstractNumId="7">
     <w:nsid w:val="7D1F71EF"/>
     <w:multiLevelType w:val="hybridMultilevel"/>
     <w:tmpl w:val="49A23460"/>
@@ -5244,10 +5947,13 @@
     <w:abstractNumId w:val="1"/>
   </w:num>
   <w:num w:numId="6">
-    <w:abstractNumId w:val="6"/>
+    <w:abstractNumId w:val="7"/>
   </w:num>
   <w:num w:numId="7">
     <w:abstractNumId w:val="4"/>
+  </w:num>
+  <w:num w:numId="8">
+    <w:abstractNumId w:val="6"/>
   </w:num>
 </w:numbering>
 </file>
@@ -6694,7 +7400,7 @@
 </file>
 
 <file path=customXml/itemProps1.xml><?xml version="1.0" encoding="utf-8"?>
-<ds:datastoreItem xmlns:ds="http://schemas.openxmlformats.org/officeDocument/2006/customXml" ds:itemID="{BF8A97F7-F768-4E8D-9CC2-C98E3255809B}">
+<ds:datastoreItem xmlns:ds="http://schemas.openxmlformats.org/officeDocument/2006/customXml" ds:itemID="{DEBD47F6-3B8E-4477-8ABE-D2188C8D9CCE}">
   <ds:schemaRefs>
     <ds:schemaRef ds:uri="http://schemas.openxmlformats.org/officeDocument/2006/bibliography"/>
   </ds:schemaRefs>

</xml_diff>